<commit_message>
updating step by step explanation for calculations
</commit_message>
<xml_diff>
--- a/Election_Analysis_Project/presentation and pdf/Election Analysis Project Intro.docx
+++ b/Election_Analysis_Project/presentation and pdf/Election Analysis Project Intro.docx
@@ -127,16 +127,314 @@
         <w:t>The primary goal was to investigate whether the racial composition of a county significantly influences its likelihood of voting Republican. We applied a series of statistical tests and visualizations to explore this relationship.</w:t>
       </w:r>
     </w:p>
+    <w:p/>
     <w:p>
       <w:pPr>
         <w:pStyle w:val="Heading1"/>
       </w:pPr>
-    </w:p>
+      <w:r>
+        <w:lastRenderedPageBreak/>
+        <w:t>Explanation of Calculations and Data Processing</w:t>
+      </w:r>
+    </w:p>
+    <w:p>
+      <w:pPr>
+        <w:rPr>
+          <w:b/>
+          <w:bCs/>
+        </w:rPr>
+      </w:pPr>
+      <w:r>
+        <w:rPr>
+          <w:b/>
+          <w:bCs/>
+        </w:rPr>
+        <w:t>1. Data Cleaning and Preparation</w:t>
+      </w:r>
+    </w:p>
+    <w:p>
+      <w:pPr>
+        <w:numPr>
+          <w:ilvl w:val="0"/>
+          <w:numId w:val="9"/>
+        </w:numPr>
+      </w:pPr>
+      <w:r>
+        <w:rPr>
+          <w:b/>
+          <w:bCs/>
+        </w:rPr>
+        <w:t>Objective</w:t>
+      </w:r>
+      <w:r>
+        <w:t xml:space="preserve">: Combine U.S. election data with census demographic data to </w:t>
+      </w:r>
+      <w:r>
+        <w:t>analyse</w:t>
+      </w:r>
+      <w:r>
+        <w:t xml:space="preserve"> voting patterns based on the majority race.</w:t>
+      </w:r>
+    </w:p>
+    <w:p>
+      <w:pPr>
+        <w:numPr>
+          <w:ilvl w:val="0"/>
+          <w:numId w:val="9"/>
+        </w:numPr>
+      </w:pPr>
+      <w:r>
+        <w:rPr>
+          <w:b/>
+          <w:bCs/>
+        </w:rPr>
+        <w:t>Steps</w:t>
+      </w:r>
+      <w:r>
+        <w:t>:</w:t>
+      </w:r>
+    </w:p>
+    <w:p>
+      <w:pPr>
+        <w:numPr>
+          <w:ilvl w:val="1"/>
+          <w:numId w:val="9"/>
+        </w:numPr>
+      </w:pPr>
+      <w:r>
+        <w:rPr>
+          <w:b/>
+          <w:bCs/>
+        </w:rPr>
+        <w:t>Data Merging</w:t>
+      </w:r>
+      <w:r>
+        <w:t>: Aligned election results with demographic data using state and county as keys.</w:t>
+      </w:r>
+    </w:p>
+    <w:p>
+      <w:pPr>
+        <w:numPr>
+          <w:ilvl w:val="1"/>
+          <w:numId w:val="9"/>
+        </w:numPr>
+      </w:pPr>
+      <w:r>
+        <w:rPr>
+          <w:b/>
+          <w:bCs/>
+        </w:rPr>
+        <w:t>Data Cleaning</w:t>
+      </w:r>
+      <w:r>
+        <w:t>: Removed incomplete records, resulting in a 29% data loss, primarily from small, remote counties (e.g., in Alaska or deserts), which are mostly white. Despite this, the remaining data is robust for analysis.</w:t>
+      </w:r>
+    </w:p>
+    <w:p>
+      <w:pPr>
+        <w:rPr>
+          <w:b/>
+          <w:bCs/>
+        </w:rPr>
+      </w:pPr>
+      <w:r>
+        <w:rPr>
+          <w:b/>
+          <w:bCs/>
+        </w:rPr>
+        <w:t>2. Statistical Analysis</w:t>
+      </w:r>
+    </w:p>
+    <w:p>
+      <w:pPr>
+        <w:numPr>
+          <w:ilvl w:val="0"/>
+          <w:numId w:val="10"/>
+        </w:numPr>
+      </w:pPr>
+      <w:r>
+        <w:rPr>
+          <w:b/>
+          <w:bCs/>
+        </w:rPr>
+        <w:t>Objective</w:t>
+      </w:r>
+      <w:r>
+        <w:t>: Determine the likelihood of voting Republican or Democrat based on race.</w:t>
+      </w:r>
+    </w:p>
+    <w:p>
+      <w:pPr>
+        <w:numPr>
+          <w:ilvl w:val="0"/>
+          <w:numId w:val="10"/>
+        </w:numPr>
+      </w:pPr>
+      <w:r>
+        <w:rPr>
+          <w:b/>
+          <w:bCs/>
+        </w:rPr>
+        <w:t>Steps</w:t>
+      </w:r>
+      <w:r>
+        <w:t>:</w:t>
+      </w:r>
+    </w:p>
+    <w:p>
+      <w:pPr>
+        <w:numPr>
+          <w:ilvl w:val="1"/>
+          <w:numId w:val="10"/>
+        </w:numPr>
+      </w:pPr>
+      <w:r>
+        <w:rPr>
+          <w:b/>
+          <w:bCs/>
+        </w:rPr>
+        <w:t>Proportion Test (Z-Test)</w:t>
+      </w:r>
+      <w:r>
+        <w:t>: Showed White-majority counties are significantly more likely to vote Republican (Z=65.739, p=0.0).</w:t>
+      </w:r>
+    </w:p>
+    <w:p>
+      <w:pPr>
+        <w:numPr>
+          <w:ilvl w:val="1"/>
+          <w:numId w:val="10"/>
+        </w:numPr>
+      </w:pPr>
+      <w:r>
+        <w:rPr>
+          <w:b/>
+          <w:bCs/>
+        </w:rPr>
+        <w:t>Chi-Square Test</w:t>
+      </w:r>
+      <w:r>
+        <w:t>: Found a strong association between race and voting patterns (Chi2=690.51, p=3.96e-148).</w:t>
+      </w:r>
+    </w:p>
+    <w:p>
+      <w:pPr>
+        <w:numPr>
+          <w:ilvl w:val="1"/>
+          <w:numId w:val="10"/>
+        </w:numPr>
+      </w:pPr>
+      <w:r>
+        <w:rPr>
+          <w:b/>
+          <w:bCs/>
+        </w:rPr>
+        <w:t>T-Test</w:t>
+      </w:r>
+      <w:r>
+        <w:t xml:space="preserve">: Confirmed White-majority counties have a higher likelihood of voting Republican compared to </w:t>
+      </w:r>
+      <w:r>
+        <w:t>non-white</w:t>
+      </w:r>
+      <w:r>
+        <w:t>-majority counties (T=18.561, p=1.62e-51).</w:t>
+      </w:r>
+    </w:p>
+    <w:p>
+      <w:pPr>
+        <w:rPr>
+          <w:b/>
+          <w:bCs/>
+        </w:rPr>
+      </w:pPr>
+      <w:r>
+        <w:rPr>
+          <w:b/>
+          <w:bCs/>
+        </w:rPr>
+        <w:t>3. Probability Calculation</w:t>
+      </w:r>
+    </w:p>
+    <w:p>
+      <w:pPr>
+        <w:numPr>
+          <w:ilvl w:val="0"/>
+          <w:numId w:val="11"/>
+        </w:numPr>
+      </w:pPr>
+      <w:r>
+        <w:rPr>
+          <w:b/>
+          <w:bCs/>
+        </w:rPr>
+        <w:t>Objective</w:t>
+      </w:r>
+      <w:r>
+        <w:t>: Calculate probabilities of each racial group voting Republican or Democrat.</w:t>
+      </w:r>
+    </w:p>
+    <w:p>
+      <w:pPr>
+        <w:numPr>
+          <w:ilvl w:val="0"/>
+          <w:numId w:val="11"/>
+        </w:numPr>
+      </w:pPr>
+      <w:r>
+        <w:rPr>
+          <w:b/>
+          <w:bCs/>
+        </w:rPr>
+        <w:t>Steps</w:t>
+      </w:r>
+      <w:r>
+        <w:t>:</w:t>
+      </w:r>
+    </w:p>
+    <w:p>
+      <w:pPr>
+        <w:numPr>
+          <w:ilvl w:val="1"/>
+          <w:numId w:val="11"/>
+        </w:numPr>
+      </w:pPr>
+      <w:r>
+        <w:rPr>
+          <w:b/>
+          <w:bCs/>
+        </w:rPr>
+        <w:t>Data Grouping</w:t>
+      </w:r>
+      <w:r>
+        <w:t>: Grouped by majority race and voting outcome.</w:t>
+      </w:r>
+    </w:p>
+    <w:p>
+      <w:pPr>
+        <w:numPr>
+          <w:ilvl w:val="1"/>
+          <w:numId w:val="11"/>
+        </w:numPr>
+      </w:pPr>
+      <w:r>
+        <w:rPr>
+          <w:b/>
+          <w:bCs/>
+        </w:rPr>
+        <w:t>Probability Calculation</w:t>
+      </w:r>
+      <w:r>
+        <w:t>: Calculated the likelihood for each race and saved results to the output directory.</w:t>
+      </w:r>
+    </w:p>
+    <w:p/>
     <w:p>
       <w:pPr>
         <w:pStyle w:val="Heading1"/>
       </w:pPr>
       <w:r>
+        <w:lastRenderedPageBreak/>
         <w:t>Results and Detailed Explanations</w:t>
       </w:r>
     </w:p>
@@ -259,16 +557,11 @@
       <w:r>
         <w:t xml:space="preserve">: The p-value tells us the probability of observing a test statistic as extreme as the Z-statistic (or more extreme) if the null hypothesis were true (i.e., if 50% of White-majority counties </w:t>
       </w:r>
-      <w:proofErr w:type="gramStart"/>
       <w:r>
         <w:t>are</w:t>
       </w:r>
       <w:r>
-        <w:t xml:space="preserve"> expected</w:t>
-      </w:r>
-      <w:proofErr w:type="gramEnd"/>
-      <w:r>
-        <w:t xml:space="preserve"> to vote Republican).</w:t>
+        <w:t xml:space="preserve"> expected to vote Republican).</w:t>
       </w:r>
     </w:p>
     <w:p>
@@ -370,11 +663,7 @@
         <w:t>Chi-Square Statistic (690.51)</w:t>
       </w:r>
       <w:r>
-        <w:t xml:space="preserve">: The Chi-square statistic measures how much the observed counts (votes for REP or DEM) differ from the expected counts if there were no association </w:t>
-      </w:r>
-      <w:r>
-        <w:lastRenderedPageBreak/>
-        <w:t>between race and voting patterns. A higher Chi-square statistic indicates a greater difference between observed and expected counts.</w:t>
+        <w:t>: The Chi-square statistic measures how much the observed counts (votes for REP or DEM) differ from the expected counts if there were no association between race and voting patterns. A higher Chi-square statistic indicates a greater difference between observed and expected counts.</w:t>
       </w:r>
     </w:p>
     <w:p>
@@ -389,18 +678,11 @@
           <w:b/>
           <w:bCs/>
         </w:rPr>
+        <w:lastRenderedPageBreak/>
         <w:t>Interpretation</w:t>
       </w:r>
       <w:r>
-        <w:t xml:space="preserve">: A Chi-square statistic of 690.51 is extremely high, suggesting that the observed voting patterns differ significantly from what would </w:t>
-      </w:r>
-      <w:proofErr w:type="gramStart"/>
-      <w:r>
-        <w:t>be expected</w:t>
-      </w:r>
-      <w:proofErr w:type="gramEnd"/>
-      <w:r>
-        <w:t xml:space="preserve"> if race had no effect on voting </w:t>
+        <w:t xml:space="preserve">: A Chi-square statistic of 690.51 is extremely high, suggesting that the observed voting patterns differ significantly from what would be expected if race had no effect on voting </w:t>
       </w:r>
       <w:r>
         <w:t>behaviour</w:t>
@@ -598,15 +880,7 @@
         <w:t>a major difference</w:t>
       </w:r>
       <w:r>
-        <w:t xml:space="preserve"> in voting patterns purely by chance is </w:t>
-      </w:r>
-      <w:proofErr w:type="gramStart"/>
-      <w:r>
-        <w:t>virtually impossible</w:t>
-      </w:r>
-      <w:proofErr w:type="gramEnd"/>
-      <w:r>
-        <w:t>.</w:t>
+        <w:t xml:space="preserve"> in voting patterns purely by chance is virtually impossible.</w:t>
       </w:r>
     </w:p>
     <w:p>
@@ -638,7 +912,6 @@
         <w:pStyle w:val="Heading2"/>
       </w:pPr>
       <w:r>
-        <w:lastRenderedPageBreak/>
         <w:t>Summary of Findings</w:t>
       </w:r>
     </w:p>
@@ -672,18 +945,11 @@
           <w:b/>
           <w:bCs/>
         </w:rPr>
+        <w:lastRenderedPageBreak/>
         <w:t>Chi-Square Test</w:t>
       </w:r>
       <w:r>
-        <w:t xml:space="preserve">: The large Chi-square statistic (690.51) and the p-value of </w:t>
-      </w:r>
-      <w:proofErr w:type="gramStart"/>
-      <w:r>
-        <w:t>nearly zero</w:t>
-      </w:r>
-      <w:proofErr w:type="gramEnd"/>
-      <w:r>
-        <w:t xml:space="preserve"> indicate a strong association between the majority race in a county and its voting outcome, proving that race plays a crucial role in voting </w:t>
+        <w:t xml:space="preserve">: The large Chi-square statistic (690.51) and the p-value of nearly zero indicate a strong association between the majority race in a county and its voting outcome, proving that race plays a crucial role in voting </w:t>
       </w:r>
       <w:r>
         <w:t>behaviour</w:t>
@@ -1189,6 +1455,155 @@
     </w:lvl>
   </w:abstractNum>
   <w:abstractNum w:abstractNumId="3" w15:restartNumberingAfterBreak="0">
+    <w:nsid w:val="3FE03752"/>
+    <w:multiLevelType w:val="multilevel"/>
+    <w:tmpl w:val="02E67BA4"/>
+    <w:lvl w:ilvl="0">
+      <w:start w:val="1"/>
+      <w:numFmt w:val="bullet"/>
+      <w:lvlText w:val=""/>
+      <w:lvlJc w:val="left"/>
+      <w:pPr>
+        <w:tabs>
+          <w:tab w:val="num" w:pos="720"/>
+        </w:tabs>
+        <w:ind w:left="720" w:hanging="360"/>
+      </w:pPr>
+      <w:rPr>
+        <w:rFonts w:ascii="Symbol" w:hAnsi="Symbol" w:hint="default"/>
+        <w:sz w:val="20"/>
+      </w:rPr>
+    </w:lvl>
+    <w:lvl w:ilvl="1">
+      <w:start w:val="1"/>
+      <w:numFmt w:val="bullet"/>
+      <w:lvlText w:val="o"/>
+      <w:lvlJc w:val="left"/>
+      <w:pPr>
+        <w:tabs>
+          <w:tab w:val="num" w:pos="1440"/>
+        </w:tabs>
+        <w:ind w:left="1440" w:hanging="360"/>
+      </w:pPr>
+      <w:rPr>
+        <w:rFonts w:ascii="Courier New" w:hAnsi="Courier New" w:hint="default"/>
+        <w:sz w:val="20"/>
+      </w:rPr>
+    </w:lvl>
+    <w:lvl w:ilvl="2" w:tentative="1">
+      <w:start w:val="1"/>
+      <w:numFmt w:val="bullet"/>
+      <w:lvlText w:val=""/>
+      <w:lvlJc w:val="left"/>
+      <w:pPr>
+        <w:tabs>
+          <w:tab w:val="num" w:pos="2160"/>
+        </w:tabs>
+        <w:ind w:left="2160" w:hanging="360"/>
+      </w:pPr>
+      <w:rPr>
+        <w:rFonts w:ascii="Wingdings" w:hAnsi="Wingdings" w:hint="default"/>
+        <w:sz w:val="20"/>
+      </w:rPr>
+    </w:lvl>
+    <w:lvl w:ilvl="3" w:tentative="1">
+      <w:start w:val="1"/>
+      <w:numFmt w:val="bullet"/>
+      <w:lvlText w:val=""/>
+      <w:lvlJc w:val="left"/>
+      <w:pPr>
+        <w:tabs>
+          <w:tab w:val="num" w:pos="2880"/>
+        </w:tabs>
+        <w:ind w:left="2880" w:hanging="360"/>
+      </w:pPr>
+      <w:rPr>
+        <w:rFonts w:ascii="Wingdings" w:hAnsi="Wingdings" w:hint="default"/>
+        <w:sz w:val="20"/>
+      </w:rPr>
+    </w:lvl>
+    <w:lvl w:ilvl="4" w:tentative="1">
+      <w:start w:val="1"/>
+      <w:numFmt w:val="bullet"/>
+      <w:lvlText w:val=""/>
+      <w:lvlJc w:val="left"/>
+      <w:pPr>
+        <w:tabs>
+          <w:tab w:val="num" w:pos="3600"/>
+        </w:tabs>
+        <w:ind w:left="3600" w:hanging="360"/>
+      </w:pPr>
+      <w:rPr>
+        <w:rFonts w:ascii="Wingdings" w:hAnsi="Wingdings" w:hint="default"/>
+        <w:sz w:val="20"/>
+      </w:rPr>
+    </w:lvl>
+    <w:lvl w:ilvl="5" w:tentative="1">
+      <w:start w:val="1"/>
+      <w:numFmt w:val="bullet"/>
+      <w:lvlText w:val=""/>
+      <w:lvlJc w:val="left"/>
+      <w:pPr>
+        <w:tabs>
+          <w:tab w:val="num" w:pos="4320"/>
+        </w:tabs>
+        <w:ind w:left="4320" w:hanging="360"/>
+      </w:pPr>
+      <w:rPr>
+        <w:rFonts w:ascii="Wingdings" w:hAnsi="Wingdings" w:hint="default"/>
+        <w:sz w:val="20"/>
+      </w:rPr>
+    </w:lvl>
+    <w:lvl w:ilvl="6" w:tentative="1">
+      <w:start w:val="1"/>
+      <w:numFmt w:val="bullet"/>
+      <w:lvlText w:val=""/>
+      <w:lvlJc w:val="left"/>
+      <w:pPr>
+        <w:tabs>
+          <w:tab w:val="num" w:pos="5040"/>
+        </w:tabs>
+        <w:ind w:left="5040" w:hanging="360"/>
+      </w:pPr>
+      <w:rPr>
+        <w:rFonts w:ascii="Wingdings" w:hAnsi="Wingdings" w:hint="default"/>
+        <w:sz w:val="20"/>
+      </w:rPr>
+    </w:lvl>
+    <w:lvl w:ilvl="7" w:tentative="1">
+      <w:start w:val="1"/>
+      <w:numFmt w:val="bullet"/>
+      <w:lvlText w:val=""/>
+      <w:lvlJc w:val="left"/>
+      <w:pPr>
+        <w:tabs>
+          <w:tab w:val="num" w:pos="5760"/>
+        </w:tabs>
+        <w:ind w:left="5760" w:hanging="360"/>
+      </w:pPr>
+      <w:rPr>
+        <w:rFonts w:ascii="Wingdings" w:hAnsi="Wingdings" w:hint="default"/>
+        <w:sz w:val="20"/>
+      </w:rPr>
+    </w:lvl>
+    <w:lvl w:ilvl="8" w:tentative="1">
+      <w:start w:val="1"/>
+      <w:numFmt w:val="bullet"/>
+      <w:lvlText w:val=""/>
+      <w:lvlJc w:val="left"/>
+      <w:pPr>
+        <w:tabs>
+          <w:tab w:val="num" w:pos="6480"/>
+        </w:tabs>
+        <w:ind w:left="6480" w:hanging="360"/>
+      </w:pPr>
+      <w:rPr>
+        <w:rFonts w:ascii="Wingdings" w:hAnsi="Wingdings" w:hint="default"/>
+        <w:sz w:val="20"/>
+      </w:rPr>
+    </w:lvl>
+  </w:abstractNum>
+  <w:abstractNum w:abstractNumId="4" w15:restartNumberingAfterBreak="0">
     <w:nsid w:val="4DA458C0"/>
     <w:multiLevelType w:val="multilevel"/>
     <w:tmpl w:val="23306E70"/>
@@ -1337,7 +1752,156 @@
       </w:rPr>
     </w:lvl>
   </w:abstractNum>
-  <w:abstractNum w:abstractNumId="4" w15:restartNumberingAfterBreak="0">
+  <w:abstractNum w:abstractNumId="5" w15:restartNumberingAfterBreak="0">
+    <w:nsid w:val="52246871"/>
+    <w:multiLevelType w:val="multilevel"/>
+    <w:tmpl w:val="E81ACC02"/>
+    <w:lvl w:ilvl="0">
+      <w:start w:val="1"/>
+      <w:numFmt w:val="bullet"/>
+      <w:lvlText w:val=""/>
+      <w:lvlJc w:val="left"/>
+      <w:pPr>
+        <w:tabs>
+          <w:tab w:val="num" w:pos="720"/>
+        </w:tabs>
+        <w:ind w:left="720" w:hanging="360"/>
+      </w:pPr>
+      <w:rPr>
+        <w:rFonts w:ascii="Symbol" w:hAnsi="Symbol" w:hint="default"/>
+        <w:sz w:val="20"/>
+      </w:rPr>
+    </w:lvl>
+    <w:lvl w:ilvl="1">
+      <w:start w:val="1"/>
+      <w:numFmt w:val="bullet"/>
+      <w:lvlText w:val="o"/>
+      <w:lvlJc w:val="left"/>
+      <w:pPr>
+        <w:tabs>
+          <w:tab w:val="num" w:pos="1440"/>
+        </w:tabs>
+        <w:ind w:left="1440" w:hanging="360"/>
+      </w:pPr>
+      <w:rPr>
+        <w:rFonts w:ascii="Courier New" w:hAnsi="Courier New" w:hint="default"/>
+        <w:sz w:val="20"/>
+      </w:rPr>
+    </w:lvl>
+    <w:lvl w:ilvl="2" w:tentative="1">
+      <w:start w:val="1"/>
+      <w:numFmt w:val="bullet"/>
+      <w:lvlText w:val=""/>
+      <w:lvlJc w:val="left"/>
+      <w:pPr>
+        <w:tabs>
+          <w:tab w:val="num" w:pos="2160"/>
+        </w:tabs>
+        <w:ind w:left="2160" w:hanging="360"/>
+      </w:pPr>
+      <w:rPr>
+        <w:rFonts w:ascii="Wingdings" w:hAnsi="Wingdings" w:hint="default"/>
+        <w:sz w:val="20"/>
+      </w:rPr>
+    </w:lvl>
+    <w:lvl w:ilvl="3" w:tentative="1">
+      <w:start w:val="1"/>
+      <w:numFmt w:val="bullet"/>
+      <w:lvlText w:val=""/>
+      <w:lvlJc w:val="left"/>
+      <w:pPr>
+        <w:tabs>
+          <w:tab w:val="num" w:pos="2880"/>
+        </w:tabs>
+        <w:ind w:left="2880" w:hanging="360"/>
+      </w:pPr>
+      <w:rPr>
+        <w:rFonts w:ascii="Wingdings" w:hAnsi="Wingdings" w:hint="default"/>
+        <w:sz w:val="20"/>
+      </w:rPr>
+    </w:lvl>
+    <w:lvl w:ilvl="4" w:tentative="1">
+      <w:start w:val="1"/>
+      <w:numFmt w:val="bullet"/>
+      <w:lvlText w:val=""/>
+      <w:lvlJc w:val="left"/>
+      <w:pPr>
+        <w:tabs>
+          <w:tab w:val="num" w:pos="3600"/>
+        </w:tabs>
+        <w:ind w:left="3600" w:hanging="360"/>
+      </w:pPr>
+      <w:rPr>
+        <w:rFonts w:ascii="Wingdings" w:hAnsi="Wingdings" w:hint="default"/>
+        <w:sz w:val="20"/>
+      </w:rPr>
+    </w:lvl>
+    <w:lvl w:ilvl="5" w:tentative="1">
+      <w:start w:val="1"/>
+      <w:numFmt w:val="bullet"/>
+      <w:lvlText w:val=""/>
+      <w:lvlJc w:val="left"/>
+      <w:pPr>
+        <w:tabs>
+          <w:tab w:val="num" w:pos="4320"/>
+        </w:tabs>
+        <w:ind w:left="4320" w:hanging="360"/>
+      </w:pPr>
+      <w:rPr>
+        <w:rFonts w:ascii="Wingdings" w:hAnsi="Wingdings" w:hint="default"/>
+        <w:sz w:val="20"/>
+      </w:rPr>
+    </w:lvl>
+    <w:lvl w:ilvl="6" w:tentative="1">
+      <w:start w:val="1"/>
+      <w:numFmt w:val="bullet"/>
+      <w:lvlText w:val=""/>
+      <w:lvlJc w:val="left"/>
+      <w:pPr>
+        <w:tabs>
+          <w:tab w:val="num" w:pos="5040"/>
+        </w:tabs>
+        <w:ind w:left="5040" w:hanging="360"/>
+      </w:pPr>
+      <w:rPr>
+        <w:rFonts w:ascii="Wingdings" w:hAnsi="Wingdings" w:hint="default"/>
+        <w:sz w:val="20"/>
+      </w:rPr>
+    </w:lvl>
+    <w:lvl w:ilvl="7" w:tentative="1">
+      <w:start w:val="1"/>
+      <w:numFmt w:val="bullet"/>
+      <w:lvlText w:val=""/>
+      <w:lvlJc w:val="left"/>
+      <w:pPr>
+        <w:tabs>
+          <w:tab w:val="num" w:pos="5760"/>
+        </w:tabs>
+        <w:ind w:left="5760" w:hanging="360"/>
+      </w:pPr>
+      <w:rPr>
+        <w:rFonts w:ascii="Wingdings" w:hAnsi="Wingdings" w:hint="default"/>
+        <w:sz w:val="20"/>
+      </w:rPr>
+    </w:lvl>
+    <w:lvl w:ilvl="8" w:tentative="1">
+      <w:start w:val="1"/>
+      <w:numFmt w:val="bullet"/>
+      <w:lvlText w:val=""/>
+      <w:lvlJc w:val="left"/>
+      <w:pPr>
+        <w:tabs>
+          <w:tab w:val="num" w:pos="6480"/>
+        </w:tabs>
+        <w:ind w:left="6480" w:hanging="360"/>
+      </w:pPr>
+      <w:rPr>
+        <w:rFonts w:ascii="Wingdings" w:hAnsi="Wingdings" w:hint="default"/>
+        <w:sz w:val="20"/>
+      </w:rPr>
+    </w:lvl>
+  </w:abstractNum>
+  <w:abstractNum w:abstractNumId="6" w15:restartNumberingAfterBreak="0">
     <w:nsid w:val="5F3C4F4A"/>
     <w:multiLevelType w:val="multilevel"/>
     <w:tmpl w:val="35567BF0"/>
@@ -1486,7 +2050,7 @@
       </w:rPr>
     </w:lvl>
   </w:abstractNum>
-  <w:abstractNum w:abstractNumId="5" w15:restartNumberingAfterBreak="0">
+  <w:abstractNum w:abstractNumId="7" w15:restartNumberingAfterBreak="0">
     <w:nsid w:val="60322E29"/>
     <w:multiLevelType w:val="multilevel"/>
     <w:tmpl w:val="420A08AC"/>
@@ -1635,7 +2199,156 @@
       </w:rPr>
     </w:lvl>
   </w:abstractNum>
-  <w:abstractNum w:abstractNumId="6" w15:restartNumberingAfterBreak="0">
+  <w:abstractNum w:abstractNumId="8" w15:restartNumberingAfterBreak="0">
+    <w:nsid w:val="66FE7723"/>
+    <w:multiLevelType w:val="multilevel"/>
+    <w:tmpl w:val="BAE8CB1A"/>
+    <w:lvl w:ilvl="0">
+      <w:start w:val="1"/>
+      <w:numFmt w:val="bullet"/>
+      <w:lvlText w:val=""/>
+      <w:lvlJc w:val="left"/>
+      <w:pPr>
+        <w:tabs>
+          <w:tab w:val="num" w:pos="720"/>
+        </w:tabs>
+        <w:ind w:left="720" w:hanging="360"/>
+      </w:pPr>
+      <w:rPr>
+        <w:rFonts w:ascii="Symbol" w:hAnsi="Symbol" w:hint="default"/>
+        <w:sz w:val="20"/>
+      </w:rPr>
+    </w:lvl>
+    <w:lvl w:ilvl="1">
+      <w:start w:val="1"/>
+      <w:numFmt w:val="bullet"/>
+      <w:lvlText w:val="o"/>
+      <w:lvlJc w:val="left"/>
+      <w:pPr>
+        <w:tabs>
+          <w:tab w:val="num" w:pos="1440"/>
+        </w:tabs>
+        <w:ind w:left="1440" w:hanging="360"/>
+      </w:pPr>
+      <w:rPr>
+        <w:rFonts w:ascii="Courier New" w:hAnsi="Courier New" w:hint="default"/>
+        <w:sz w:val="20"/>
+      </w:rPr>
+    </w:lvl>
+    <w:lvl w:ilvl="2" w:tentative="1">
+      <w:start w:val="1"/>
+      <w:numFmt w:val="bullet"/>
+      <w:lvlText w:val=""/>
+      <w:lvlJc w:val="left"/>
+      <w:pPr>
+        <w:tabs>
+          <w:tab w:val="num" w:pos="2160"/>
+        </w:tabs>
+        <w:ind w:left="2160" w:hanging="360"/>
+      </w:pPr>
+      <w:rPr>
+        <w:rFonts w:ascii="Wingdings" w:hAnsi="Wingdings" w:hint="default"/>
+        <w:sz w:val="20"/>
+      </w:rPr>
+    </w:lvl>
+    <w:lvl w:ilvl="3" w:tentative="1">
+      <w:start w:val="1"/>
+      <w:numFmt w:val="bullet"/>
+      <w:lvlText w:val=""/>
+      <w:lvlJc w:val="left"/>
+      <w:pPr>
+        <w:tabs>
+          <w:tab w:val="num" w:pos="2880"/>
+        </w:tabs>
+        <w:ind w:left="2880" w:hanging="360"/>
+      </w:pPr>
+      <w:rPr>
+        <w:rFonts w:ascii="Wingdings" w:hAnsi="Wingdings" w:hint="default"/>
+        <w:sz w:val="20"/>
+      </w:rPr>
+    </w:lvl>
+    <w:lvl w:ilvl="4" w:tentative="1">
+      <w:start w:val="1"/>
+      <w:numFmt w:val="bullet"/>
+      <w:lvlText w:val=""/>
+      <w:lvlJc w:val="left"/>
+      <w:pPr>
+        <w:tabs>
+          <w:tab w:val="num" w:pos="3600"/>
+        </w:tabs>
+        <w:ind w:left="3600" w:hanging="360"/>
+      </w:pPr>
+      <w:rPr>
+        <w:rFonts w:ascii="Wingdings" w:hAnsi="Wingdings" w:hint="default"/>
+        <w:sz w:val="20"/>
+      </w:rPr>
+    </w:lvl>
+    <w:lvl w:ilvl="5" w:tentative="1">
+      <w:start w:val="1"/>
+      <w:numFmt w:val="bullet"/>
+      <w:lvlText w:val=""/>
+      <w:lvlJc w:val="left"/>
+      <w:pPr>
+        <w:tabs>
+          <w:tab w:val="num" w:pos="4320"/>
+        </w:tabs>
+        <w:ind w:left="4320" w:hanging="360"/>
+      </w:pPr>
+      <w:rPr>
+        <w:rFonts w:ascii="Wingdings" w:hAnsi="Wingdings" w:hint="default"/>
+        <w:sz w:val="20"/>
+      </w:rPr>
+    </w:lvl>
+    <w:lvl w:ilvl="6" w:tentative="1">
+      <w:start w:val="1"/>
+      <w:numFmt w:val="bullet"/>
+      <w:lvlText w:val=""/>
+      <w:lvlJc w:val="left"/>
+      <w:pPr>
+        <w:tabs>
+          <w:tab w:val="num" w:pos="5040"/>
+        </w:tabs>
+        <w:ind w:left="5040" w:hanging="360"/>
+      </w:pPr>
+      <w:rPr>
+        <w:rFonts w:ascii="Wingdings" w:hAnsi="Wingdings" w:hint="default"/>
+        <w:sz w:val="20"/>
+      </w:rPr>
+    </w:lvl>
+    <w:lvl w:ilvl="7" w:tentative="1">
+      <w:start w:val="1"/>
+      <w:numFmt w:val="bullet"/>
+      <w:lvlText w:val=""/>
+      <w:lvlJc w:val="left"/>
+      <w:pPr>
+        <w:tabs>
+          <w:tab w:val="num" w:pos="5760"/>
+        </w:tabs>
+        <w:ind w:left="5760" w:hanging="360"/>
+      </w:pPr>
+      <w:rPr>
+        <w:rFonts w:ascii="Wingdings" w:hAnsi="Wingdings" w:hint="default"/>
+        <w:sz w:val="20"/>
+      </w:rPr>
+    </w:lvl>
+    <w:lvl w:ilvl="8" w:tentative="1">
+      <w:start w:val="1"/>
+      <w:numFmt w:val="bullet"/>
+      <w:lvlText w:val=""/>
+      <w:lvlJc w:val="left"/>
+      <w:pPr>
+        <w:tabs>
+          <w:tab w:val="num" w:pos="6480"/>
+        </w:tabs>
+        <w:ind w:left="6480" w:hanging="360"/>
+      </w:pPr>
+      <w:rPr>
+        <w:rFonts w:ascii="Wingdings" w:hAnsi="Wingdings" w:hint="default"/>
+        <w:sz w:val="20"/>
+      </w:rPr>
+    </w:lvl>
+  </w:abstractNum>
+  <w:abstractNum w:abstractNumId="9" w15:restartNumberingAfterBreak="0">
     <w:nsid w:val="6D256332"/>
     <w:multiLevelType w:val="multilevel"/>
     <w:tmpl w:val="66C407AE"/>
@@ -1784,7 +2497,7 @@
       </w:rPr>
     </w:lvl>
   </w:abstractNum>
-  <w:abstractNum w:abstractNumId="7" w15:restartNumberingAfterBreak="0">
+  <w:abstractNum w:abstractNumId="10" w15:restartNumberingAfterBreak="0">
     <w:nsid w:val="7EBD72F1"/>
     <w:multiLevelType w:val="multilevel"/>
     <w:tmpl w:val="D09A46B4"/>
@@ -1934,27 +2647,36 @@
     </w:lvl>
   </w:abstractNum>
   <w:num w:numId="1" w16cid:durableId="292447450">
-    <w:abstractNumId w:val="5"/>
+    <w:abstractNumId w:val="7"/>
   </w:num>
   <w:num w:numId="2" w16cid:durableId="636297073">
     <w:abstractNumId w:val="1"/>
   </w:num>
   <w:num w:numId="3" w16cid:durableId="1921940846">
-    <w:abstractNumId w:val="6"/>
+    <w:abstractNumId w:val="9"/>
   </w:num>
   <w:num w:numId="4" w16cid:durableId="2050764222">
     <w:abstractNumId w:val="2"/>
   </w:num>
   <w:num w:numId="5" w16cid:durableId="1793743920">
-    <w:abstractNumId w:val="7"/>
+    <w:abstractNumId w:val="10"/>
   </w:num>
   <w:num w:numId="6" w16cid:durableId="386148160">
-    <w:abstractNumId w:val="4"/>
+    <w:abstractNumId w:val="6"/>
   </w:num>
   <w:num w:numId="7" w16cid:durableId="1276912273">
     <w:abstractNumId w:val="0"/>
   </w:num>
   <w:num w:numId="8" w16cid:durableId="594216595">
+    <w:abstractNumId w:val="4"/>
+  </w:num>
+  <w:num w:numId="9" w16cid:durableId="2144812818">
+    <w:abstractNumId w:val="5"/>
+  </w:num>
+  <w:num w:numId="10" w16cid:durableId="735665132">
+    <w:abstractNumId w:val="8"/>
+  </w:num>
+  <w:num w:numId="11" w16cid:durableId="1703821370">
     <w:abstractNumId w:val="3"/>
   </w:num>
 </w:numbering>

</xml_diff>